<commit_message>
adding user role based authentication
</commit_message>
<xml_diff>
--- a/RD.docx
+++ b/RD.docx
@@ -102,11 +102,13 @@
     <w:p>
       <w:pPr>
         <w:rPr>
-          <w:lang w:val="en-US"/>
-        </w:rPr>
-      </w:pPr>
-      <w:r>
-        <w:rPr>
+          <w:highlight w:val="green"/>
+          <w:lang w:val="en-US"/>
+        </w:rPr>
+      </w:pPr>
+      <w:r>
+        <w:rPr>
+          <w:highlight w:val="green"/>
           <w:lang w:val="en-US"/>
         </w:rPr>
         <w:t>3) create page for each TYPE of users</w:t>
@@ -120,6 +122,35 @@
       </w:pPr>
       <w:r>
         <w:rPr>
+          <w:highlight w:val="green"/>
+          <w:lang w:val="en-US"/>
+        </w:rPr>
+        <w:t xml:space="preserve"> 3.1 teacher</w:t>
+      </w:r>
+    </w:p>
+    <w:p>
+      <w:pPr>
+        <w:rPr>
+          <w:sz w:val="28"/>
+          <w:lang w:val="en-US"/>
+        </w:rPr>
+      </w:pPr>
+      <w:r>
+        <w:rPr>
+          <w:sz w:val="28"/>
+          <w:lang w:val="en-US"/>
+        </w:rPr>
+        <w:t>3.2 student</w:t>
+      </w:r>
+    </w:p>
+    <w:p>
+      <w:pPr>
+        <w:rPr>
+          <w:lang w:val="en-US"/>
+        </w:rPr>
+      </w:pPr>
+      <w:r>
+        <w:rPr>
           <w:highlight w:val="yellow"/>
           <w:lang w:val="en-US"/>
         </w:rPr>
@@ -199,225 +230,231 @@
           <w:lang w:val="en-US"/>
         </w:rPr>
         <w:t xml:space="preserve"> </w:t>
-      </w:r>
-    </w:p>
-    <w:p>
-      <w:pPr>
-        <w:rPr>
-          <w:lang w:val="en-US"/>
-        </w:rPr>
-      </w:pPr>
-      <w:r>
-        <w:rPr>
-          <w:lang w:val="en-US"/>
-        </w:rPr>
-        <w:t xml:space="preserve"> In-</w:t>
-      </w:r>
-      <w:proofErr w:type="spellStart"/>
-      <w:r>
-        <w:rPr>
-          <w:lang w:val="en-US"/>
-        </w:rPr>
-        <w:t>notin</w:t>
-      </w:r>
-      <w:proofErr w:type="spellEnd"/>
-      <w:r>
-        <w:rPr>
-          <w:lang w:val="en-US"/>
-        </w:rPr>
-        <w:t>, partition, group by having</w:t>
-      </w:r>
-    </w:p>
-    <w:p>
-      <w:pPr>
-        <w:rPr>
-          <w:lang w:val="en-US"/>
-        </w:rPr>
-      </w:pPr>
-      <w:r>
-        <w:rPr>
-          <w:lang w:val="en-US"/>
-        </w:rPr>
-        <w:t xml:space="preserve">6) </w:t>
-      </w:r>
-      <w:r>
-        <w:rPr>
-          <w:highlight w:val="green"/>
-          <w:lang w:val="en-US"/>
-        </w:rPr>
-        <w:t>create server side</w:t>
-      </w:r>
-    </w:p>
-    <w:p>
-      <w:pPr>
-        <w:rPr>
-          <w:lang w:val="en-US"/>
-        </w:rPr>
-      </w:pPr>
-      <w:r>
-        <w:rPr>
-          <w:lang w:val="en-US"/>
-        </w:rPr>
-        <w:t xml:space="preserve">7) </w:t>
-      </w:r>
-      <w:r>
-        <w:rPr>
-          <w:highlight w:val="green"/>
-          <w:lang w:val="en-US"/>
-        </w:rPr>
-        <w:t>connect server side and database</w:t>
-      </w:r>
-    </w:p>
-    <w:p>
-      <w:pPr>
-        <w:rPr>
-          <w:lang w:val="en-US"/>
-        </w:rPr>
-      </w:pPr>
-      <w:r>
-        <w:rPr>
-          <w:lang w:val="en-US"/>
-        </w:rPr>
-        <w:t xml:space="preserve">8) </w:t>
-      </w:r>
-      <w:r>
-        <w:rPr>
-          <w:highlight w:val="green"/>
-          <w:lang w:val="en-US"/>
-        </w:rPr>
-        <w:t>retrieve data from database and show it in UI</w:t>
-      </w:r>
-    </w:p>
-    <w:p>
-      <w:pPr>
-        <w:rPr>
-          <w:lang w:val="en-US"/>
-        </w:rPr>
-      </w:pPr>
-      <w:r>
-        <w:rPr>
-          <w:lang w:val="en-US"/>
-        </w:rPr>
-        <w:t xml:space="preserve">9) </w:t>
-      </w:r>
-      <w:r>
-        <w:rPr>
-          <w:highlight w:val="green"/>
-          <w:lang w:val="en-US"/>
-        </w:rPr>
-        <w:t>add functionality to open exam for teacher</w:t>
-      </w:r>
-    </w:p>
-    <w:p>
-      <w:pPr>
-        <w:rPr>
-          <w:lang w:val="en-US"/>
-        </w:rPr>
-      </w:pPr>
-      <w:r>
-        <w:rPr>
-          <w:highlight w:val="green"/>
-          <w:lang w:val="en-US"/>
-        </w:rPr>
-        <w:t xml:space="preserve">10)create </w:t>
-      </w:r>
-      <w:proofErr w:type="gramStart"/>
-      <w:r>
-        <w:rPr>
-          <w:highlight w:val="green"/>
-          <w:lang w:val="en-US"/>
-        </w:rPr>
-        <w:t>table  of</w:t>
-      </w:r>
-      <w:proofErr w:type="gramEnd"/>
-      <w:r>
-        <w:rPr>
-          <w:highlight w:val="green"/>
-          <w:lang w:val="en-US"/>
-        </w:rPr>
-        <w:t xml:space="preserve"> “courses” and within it create </w:t>
-      </w:r>
-      <w:r>
-        <w:rPr>
-          <w:highlight w:val="green"/>
-          <w:lang w:val="en-US"/>
-        </w:rPr>
-        <w:t>“exam or call”</w:t>
-      </w:r>
-      <w:r>
-        <w:rPr>
-          <w:highlight w:val="green"/>
-          <w:lang w:val="en-US"/>
-        </w:rPr>
-        <w:t xml:space="preserve"> </w:t>
-      </w:r>
-      <w:proofErr w:type="spellStart"/>
-      <w:r>
-        <w:rPr>
-          <w:highlight w:val="green"/>
-          <w:lang w:val="en-US"/>
-        </w:rPr>
-        <w:t>subcolumn</w:t>
-      </w:r>
-      <w:proofErr w:type="spellEnd"/>
-      <w:r>
-        <w:rPr>
-          <w:highlight w:val="green"/>
-          <w:lang w:val="en-US"/>
-        </w:rPr>
-        <w:t xml:space="preserve">, where by student id can be give information about </w:t>
-      </w:r>
-      <w:r>
-        <w:rPr>
-          <w:highlight w:val="green"/>
-          <w:lang w:val="en-US"/>
-        </w:rPr>
-        <w:t>time, mark and presence of student</w:t>
-      </w:r>
-    </w:p>
-    <w:p>
-      <w:pPr>
-        <w:rPr>
-          <w:lang w:val="en-US"/>
-        </w:rPr>
-      </w:pPr>
-      <w:r>
-        <w:rPr>
-          <w:lang w:val="en-US"/>
-        </w:rPr>
-        <w:t>10) add functionality to select exam for student</w:t>
-      </w:r>
-    </w:p>
-    <w:p>
-      <w:pPr>
-        <w:rPr>
-          <w:lang w:val="en-US"/>
-        </w:rPr>
-      </w:pPr>
-      <w:r>
-        <w:rPr>
-          <w:lang w:val="en-US"/>
-        </w:rPr>
-        <w:t xml:space="preserve"> </w:t>
-      </w:r>
-      <w:r>
-        <w:rPr>
-          <w:lang w:val="en-US"/>
-        </w:rPr>
-        <w:t>11) execute exam</w:t>
       </w:r>
       <w:bookmarkStart w:id="0" w:name="_GoBack"/>
       <w:bookmarkEnd w:id="0"/>
     </w:p>
     <w:p>
       <w:pPr>
+        <w:rPr>
+          <w:lang w:val="en-US"/>
+        </w:rPr>
+      </w:pPr>
+      <w:r>
+        <w:rPr>
+          <w:lang w:val="en-US"/>
+        </w:rPr>
+        <w:t xml:space="preserve"> In-</w:t>
+      </w:r>
+      <w:proofErr w:type="spellStart"/>
+      <w:r>
+        <w:rPr>
+          <w:lang w:val="en-US"/>
+        </w:rPr>
+        <w:t>notin</w:t>
+      </w:r>
+      <w:proofErr w:type="spellEnd"/>
+      <w:r>
+        <w:rPr>
+          <w:lang w:val="en-US"/>
+        </w:rPr>
+        <w:t>, partition, group by having</w:t>
+      </w:r>
+    </w:p>
+    <w:p>
+      <w:pPr>
+        <w:rPr>
+          <w:lang w:val="en-US"/>
+        </w:rPr>
+      </w:pPr>
+      <w:r>
+        <w:rPr>
+          <w:lang w:val="en-US"/>
+        </w:rPr>
+        <w:t xml:space="preserve">6) </w:t>
+      </w:r>
+      <w:r>
+        <w:rPr>
+          <w:highlight w:val="green"/>
+          <w:lang w:val="en-US"/>
+        </w:rPr>
+        <w:t>create server side</w:t>
+      </w:r>
+    </w:p>
+    <w:p>
+      <w:pPr>
+        <w:rPr>
+          <w:lang w:val="en-US"/>
+        </w:rPr>
+      </w:pPr>
+      <w:r>
+        <w:rPr>
+          <w:lang w:val="en-US"/>
+        </w:rPr>
+        <w:t xml:space="preserve">7) </w:t>
+      </w:r>
+      <w:r>
+        <w:rPr>
+          <w:highlight w:val="green"/>
+          <w:lang w:val="en-US"/>
+        </w:rPr>
+        <w:t>connect server side and database</w:t>
+      </w:r>
+    </w:p>
+    <w:p>
+      <w:pPr>
+        <w:rPr>
+          <w:lang w:val="en-US"/>
+        </w:rPr>
+      </w:pPr>
+      <w:r>
+        <w:rPr>
+          <w:lang w:val="en-US"/>
+        </w:rPr>
+        <w:t xml:space="preserve">8) </w:t>
+      </w:r>
+      <w:r>
+        <w:rPr>
+          <w:highlight w:val="green"/>
+          <w:lang w:val="en-US"/>
+        </w:rPr>
+        <w:t>retrieve data from database and show it in UI</w:t>
+      </w:r>
+    </w:p>
+    <w:p>
+      <w:pPr>
+        <w:rPr>
+          <w:lang w:val="en-US"/>
+        </w:rPr>
+      </w:pPr>
+      <w:r>
+        <w:rPr>
+          <w:lang w:val="en-US"/>
+        </w:rPr>
+        <w:t xml:space="preserve">9) </w:t>
+      </w:r>
+      <w:r>
+        <w:rPr>
+          <w:highlight w:val="green"/>
+          <w:lang w:val="en-US"/>
+        </w:rPr>
+        <w:t>add functionality to open exam for teacher</w:t>
+      </w:r>
+    </w:p>
+    <w:p>
+      <w:pPr>
+        <w:rPr>
+          <w:lang w:val="en-US"/>
+        </w:rPr>
+      </w:pPr>
+      <w:r>
+        <w:rPr>
+          <w:highlight w:val="green"/>
+          <w:lang w:val="en-US"/>
+        </w:rPr>
+        <w:t xml:space="preserve">10)create </w:t>
+      </w:r>
+      <w:proofErr w:type="gramStart"/>
+      <w:r>
+        <w:rPr>
+          <w:highlight w:val="green"/>
+          <w:lang w:val="en-US"/>
+        </w:rPr>
+        <w:t>table  of</w:t>
+      </w:r>
+      <w:proofErr w:type="gramEnd"/>
+      <w:r>
+        <w:rPr>
+          <w:highlight w:val="green"/>
+          <w:lang w:val="en-US"/>
+        </w:rPr>
+        <w:t xml:space="preserve"> “courses” and within it create </w:t>
+      </w:r>
+      <w:r>
+        <w:rPr>
+          <w:highlight w:val="green"/>
+          <w:lang w:val="en-US"/>
+        </w:rPr>
+        <w:t>“exam or call”</w:t>
+      </w:r>
+      <w:r>
+        <w:rPr>
+          <w:highlight w:val="green"/>
+          <w:lang w:val="en-US"/>
+        </w:rPr>
+        <w:t xml:space="preserve"> </w:t>
+      </w:r>
+      <w:proofErr w:type="spellStart"/>
+      <w:r>
+        <w:rPr>
+          <w:highlight w:val="green"/>
+          <w:lang w:val="en-US"/>
+        </w:rPr>
+        <w:t>subcolumn</w:t>
+      </w:r>
+      <w:proofErr w:type="spellEnd"/>
+      <w:r>
+        <w:rPr>
+          <w:highlight w:val="green"/>
+          <w:lang w:val="en-US"/>
+        </w:rPr>
+        <w:t xml:space="preserve">, where by student id can be give information about </w:t>
+      </w:r>
+      <w:r>
+        <w:rPr>
+          <w:highlight w:val="green"/>
+          <w:lang w:val="en-US"/>
+        </w:rPr>
+        <w:t>time, mark and presence of student</w:t>
+      </w:r>
+    </w:p>
+    <w:p>
+      <w:pPr>
+        <w:rPr>
+          <w:sz w:val="28"/>
+          <w:lang w:val="en-US"/>
+        </w:rPr>
+      </w:pPr>
+      <w:r>
+        <w:rPr>
+          <w:sz w:val="28"/>
+          <w:lang w:val="en-US"/>
+        </w:rPr>
+        <w:t>10) add functionality to select exam for student</w:t>
+      </w:r>
+    </w:p>
+    <w:p>
+      <w:pPr>
+        <w:rPr>
+          <w:highlight w:val="green"/>
+          <w:lang w:val="en-US"/>
+        </w:rPr>
+      </w:pPr>
+      <w:r>
+        <w:rPr>
+          <w:lang w:val="en-US"/>
+        </w:rPr>
+        <w:t xml:space="preserve"> </w:t>
+      </w:r>
+      <w:r>
+        <w:rPr>
+          <w:highlight w:val="green"/>
+          <w:lang w:val="en-US"/>
+        </w:rPr>
+        <w:t>11) execute exam</w:t>
+      </w:r>
+    </w:p>
+    <w:p>
+      <w:pPr>
         <w:ind w:left="708"/>
         <w:rPr>
-          <w:lang w:val="en-US"/>
-        </w:rPr>
-      </w:pPr>
-      <w:r>
-        <w:rPr>
+          <w:highlight w:val="green"/>
+          <w:lang w:val="en-US"/>
+        </w:rPr>
+      </w:pPr>
+      <w:r>
+        <w:rPr>
+          <w:highlight w:val="green"/>
           <w:lang w:val="en-US"/>
         </w:rPr>
         <w:t xml:space="preserve"> 11.1) functionality to mark students’ presence </w:t>
@@ -427,11 +464,13 @@
       <w:pPr>
         <w:ind w:left="708"/>
         <w:rPr>
-          <w:lang w:val="en-US"/>
-        </w:rPr>
-      </w:pPr>
-      <w:r>
-        <w:rPr>
+          <w:highlight w:val="green"/>
+          <w:lang w:val="en-US"/>
+        </w:rPr>
+      </w:pPr>
+      <w:r>
+        <w:rPr>
+          <w:highlight w:val="green"/>
           <w:lang w:val="en-US"/>
         </w:rPr>
         <w:t>11.2) when approving mark of student, disable other buttons</w:t>
@@ -441,11 +480,13 @@
       <w:pPr>
         <w:ind w:left="708"/>
         <w:rPr>
-          <w:lang w:val="en-US"/>
-        </w:rPr>
-      </w:pPr>
-      <w:r>
-        <w:rPr>
+          <w:highlight w:val="green"/>
+          <w:lang w:val="en-US"/>
+        </w:rPr>
+      </w:pPr>
+      <w:r>
+        <w:rPr>
+          <w:highlight w:val="green"/>
           <w:lang w:val="en-US"/>
         </w:rPr>
         <w:t>11.3) send collected data to DB</w:t>
@@ -455,11 +496,13 @@
       <w:pPr>
         <w:ind w:left="708"/>
         <w:rPr>
-          <w:lang w:val="en-US"/>
-        </w:rPr>
-      </w:pPr>
-      <w:r>
-        <w:rPr>
+          <w:highlight w:val="green"/>
+          <w:lang w:val="en-US"/>
+        </w:rPr>
+      </w:pPr>
+      <w:r>
+        <w:rPr>
+          <w:highlight w:val="green"/>
           <w:lang w:val="en-US"/>
         </w:rPr>
         <w:t>11.4) display teacher name, course name and exam month</w:t>
@@ -469,11 +512,13 @@
       <w:pPr>
         <w:ind w:left="708"/>
         <w:rPr>
-          <w:lang w:val="en-US"/>
-        </w:rPr>
-      </w:pPr>
-      <w:r>
-        <w:rPr>
+          <w:highlight w:val="green"/>
+          <w:lang w:val="en-US"/>
+        </w:rPr>
+      </w:pPr>
+      <w:r>
+        <w:rPr>
+          <w:highlight w:val="green"/>
           <w:lang w:val="en-US"/>
         </w:rPr>
         <w:t>12) if student absent mark him as absent</w:t>
@@ -488,6 +533,7 @@
       </w:pPr>
       <w:r>
         <w:rPr>
+          <w:highlight w:val="green"/>
           <w:lang w:val="en-US"/>
         </w:rPr>
         <w:t>13) have functionality to give students mark</w:t>

</xml_diff>

<commit_message>
changes in UI and manipulations with datetime
</commit_message>
<xml_diff>
--- a/RD.docx
+++ b/RD.docx
@@ -181,26 +181,34 @@
         <w:rPr>
           <w:lang w:val="en-US"/>
         </w:rPr>
-        <w:t xml:space="preserve">  3.2.2</w:t>
-      </w:r>
-      <w:r>
-        <w:rPr>
-          <w:lang w:val="en-US"/>
-        </w:rPr>
-        <w:t>) choose UI for selecting dates</w:t>
-      </w:r>
-    </w:p>
-    <w:p>
-      <w:pPr>
-        <w:rPr>
-          <w:lang w:val="en-US"/>
-        </w:rPr>
-      </w:pPr>
-      <w:r>
-        <w:rPr>
-          <w:lang w:val="en-US"/>
-        </w:rPr>
-        <w:t xml:space="preserve"> 3.2.2) if student have already selected slot show him info</w:t>
+        <w:t xml:space="preserve">  </w:t>
+      </w:r>
+      <w:r>
+        <w:rPr>
+          <w:highlight w:val="green"/>
+          <w:lang w:val="en-US"/>
+        </w:rPr>
+        <w:t>3.2.2) choose UI for selecting dates</w:t>
+      </w:r>
+    </w:p>
+    <w:p>
+      <w:pPr>
+        <w:rPr>
+          <w:lang w:val="en-US"/>
+        </w:rPr>
+      </w:pPr>
+      <w:r>
+        <w:rPr>
+          <w:lang w:val="en-US"/>
+        </w:rPr>
+        <w:t xml:space="preserve"> 3.2.2) i</w:t>
+      </w:r>
+      <w:r>
+        <w:rPr>
+          <w:highlight w:val="green"/>
+          <w:lang w:val="en-US"/>
+        </w:rPr>
+        <w:t>f student have already selected slot show him info</w:t>
       </w:r>
       <w:r>
         <w:rPr>
@@ -229,21 +237,14 @@
       </w:pPr>
       <w:r>
         <w:rPr>
-          <w:highlight w:val="yellow"/>
-          <w:lang w:val="en-US"/>
-        </w:rPr>
-        <w:t>4</w:t>
-      </w:r>
-      <w:r>
-        <w:rPr>
-          <w:highlight w:val="yellow"/>
-          <w:lang w:val="en-US"/>
-        </w:rPr>
-        <w:t xml:space="preserve">. </w:t>
-      </w:r>
-      <w:r>
-        <w:rPr>
-          <w:highlight w:val="yellow"/>
+          <w:highlight w:val="green"/>
+          <w:lang w:val="en-US"/>
+        </w:rPr>
+        <w:t xml:space="preserve">4. </w:t>
+      </w:r>
+      <w:r>
+        <w:rPr>
+          <w:highlight w:val="green"/>
           <w:lang w:val="en-US"/>
         </w:rPr>
         <w:t xml:space="preserve">make login work </w:t>
@@ -649,67 +650,68 @@
         <w:rPr>
           <w:lang w:val="en-US"/>
         </w:rPr>
-        <w:t xml:space="preserve">controller sort dates and compare </w:t>
+        <w:t xml:space="preserve">controller sort dates and compare it with student </w:t>
+      </w:r>
+      <w:r>
+        <w:rPr>
+          <w:lang w:val="en-US"/>
+        </w:rPr>
+        <w:t>time column and return array with free dates</w:t>
+      </w:r>
+    </w:p>
+    <w:p>
+      <w:pPr>
+        <w:ind w:left="720"/>
+        <w:rPr>
+          <w:lang w:val="en-US"/>
+        </w:rPr>
+      </w:pPr>
+      <w:r>
+        <w:rPr>
+          <w:lang w:val="en-US"/>
+        </w:rPr>
+        <w:t xml:space="preserve">12.2) </w:t>
+      </w:r>
+      <w:r>
+        <w:rPr>
+          <w:highlight w:val="green"/>
+          <w:lang w:val="en-US"/>
+        </w:rPr>
+        <w:t>show available days if exams are available in different days</w:t>
+      </w:r>
+    </w:p>
+    <w:p>
+      <w:pPr>
+        <w:ind w:left="720"/>
+        <w:rPr>
+          <w:lang w:val="en-US"/>
+        </w:rPr>
+      </w:pPr>
+      <w:r>
+        <w:rPr>
+          <w:lang w:val="en-US"/>
+        </w:rPr>
+        <w:t>12.</w:t>
+      </w:r>
+      <w:r>
+        <w:rPr>
+          <w:lang w:val="en-US"/>
+        </w:rPr>
+        <w:t xml:space="preserve">3) add selected date in student </w:t>
+      </w:r>
+      <w:r>
+        <w:rPr>
+          <w:lang w:val="en-US"/>
+        </w:rPr>
+        <w:t>t</w:t>
       </w:r>
       <w:bookmarkStart w:id="0" w:name="_GoBack"/>
-      <w:r>
-        <w:rPr>
-          <w:lang w:val="en-US"/>
-        </w:rPr>
-        <w:t xml:space="preserve">it with student </w:t>
-      </w:r>
-      <w:r>
-        <w:rPr>
-          <w:lang w:val="en-US"/>
-        </w:rPr>
-        <w:t xml:space="preserve">time column </w:t>
-      </w:r>
       <w:bookmarkEnd w:id="0"/>
       <w:r>
         <w:rPr>
           <w:lang w:val="en-US"/>
         </w:rPr>
-        <w:t>and return array with free dates</w:t>
-      </w:r>
-    </w:p>
-    <w:p>
-      <w:pPr>
-        <w:ind w:left="720"/>
-        <w:rPr>
-          <w:lang w:val="en-US"/>
-        </w:rPr>
-      </w:pPr>
-      <w:r>
-        <w:rPr>
-          <w:lang w:val="en-US"/>
-        </w:rPr>
-        <w:t>12.2) show available days if exams are available in different days</w:t>
-      </w:r>
-    </w:p>
-    <w:p>
-      <w:pPr>
-        <w:ind w:left="720"/>
-        <w:rPr>
-          <w:lang w:val="en-US"/>
-        </w:rPr>
-      </w:pPr>
-      <w:r>
-        <w:rPr>
-          <w:lang w:val="en-US"/>
-        </w:rPr>
-        <w:t>12.</w:t>
-      </w:r>
-      <w:r>
-        <w:rPr>
-          <w:lang w:val="en-US"/>
-        </w:rPr>
-        <w:t xml:space="preserve">3) add selected date in student </w:t>
-      </w:r>
-      <w:r>
-        <w:rPr>
-          <w:lang w:val="en-US"/>
-        </w:rPr>
-        <w:t>time column</w:t>
+        <w:t>ime column</w:t>
       </w:r>
     </w:p>
     <w:p>

</xml_diff>